<commit_message>
sửa trình bày thêm đề thi
</commit_message>
<xml_diff>
--- a/2.HoTuanPhuoc_ThS.Võ Quốc Lương/2. Hồ Tuấn Phước_ThS.Võ Quốc Lương.docx
+++ b/2.HoTuanPhuoc_ThS.Võ Quốc Lương/2. Hồ Tuấn Phước_ThS.Võ Quốc Lương.docx
@@ -11685,9 +11685,9 @@
           <w:szCs w:val="26"/>
         </w:rPr>
       </w:pPr>
-      <w:bookmarkStart w:id="3" w:name="_1fob9te" w:colFirst="0" w:colLast="0"/>
+      <w:bookmarkStart w:id="3" w:name="_30j0zll" w:colFirst="0" w:colLast="0"/>
       <w:bookmarkEnd w:id="3"/>
-      <w:bookmarkStart w:id="4" w:name="_30j0zll" w:colFirst="0" w:colLast="0"/>
+      <w:bookmarkStart w:id="4" w:name="_1fob9te" w:colFirst="0" w:colLast="0"/>
       <w:bookmarkEnd w:id="4"/>
       <w:r>
         <w:rPr>
@@ -19477,8 +19477,8 @@
       </w:pPr>
       <w:bookmarkStart w:id="5" w:name="_Toc37615494"/>
       <w:bookmarkStart w:id="6" w:name="_Toc18886"/>
-      <w:bookmarkStart w:id="7" w:name="_Toc99437737"/>
-      <w:bookmarkStart w:id="8" w:name="_Toc34257693"/>
+      <w:bookmarkStart w:id="7" w:name="_Toc34257693"/>
+      <w:bookmarkStart w:id="8" w:name="_Toc99437737"/>
       <w:r>
         <w:t>GIỚI THIỆU TỔNG QUAN VỀ ĐỀ TÀI</w:t>
       </w:r>
@@ -19495,10 +19495,10 @@
       </w:pPr>
       <w:bookmarkStart w:id="9" w:name="_3dy6vkm" w:colFirst="0" w:colLast="0"/>
       <w:bookmarkEnd w:id="9"/>
-      <w:bookmarkStart w:id="10" w:name="_Toc37615495"/>
-      <w:bookmarkStart w:id="11" w:name="_Toc24299"/>
-      <w:bookmarkStart w:id="12" w:name="_Toc34257694"/>
-      <w:bookmarkStart w:id="13" w:name="_Toc99437738"/>
+      <w:bookmarkStart w:id="10" w:name="_Toc99437738"/>
+      <w:bookmarkStart w:id="11" w:name="_Toc37615495"/>
+      <w:bookmarkStart w:id="12" w:name="_Toc24299"/>
+      <w:bookmarkStart w:id="13" w:name="_Toc34257694"/>
       <w:r>
         <w:t>Tên đề tài</w:t>
       </w:r>
@@ -19544,9 +19544,9 @@
       <w:bookmarkStart w:id="14" w:name="_1t3h5sf" w:colFirst="0" w:colLast="0"/>
       <w:bookmarkEnd w:id="14"/>
       <w:bookmarkStart w:id="15" w:name="_Toc6319"/>
-      <w:bookmarkStart w:id="16" w:name="_Toc34257695"/>
-      <w:bookmarkStart w:id="17" w:name="_Toc99437739"/>
-      <w:bookmarkStart w:id="18" w:name="_Toc37615496"/>
+      <w:bookmarkStart w:id="16" w:name="_Toc37615496"/>
+      <w:bookmarkStart w:id="17" w:name="_Toc34257695"/>
+      <w:bookmarkStart w:id="18" w:name="_Toc99437739"/>
       <w:r>
         <w:t>Lý do chọn đề tài</w:t>
       </w:r>
@@ -19644,8 +19644,8 @@
         <w:bidi w:val="0"/>
         <w:ind w:left="0" w:leftChars="0" w:firstLine="0" w:firstLineChars="0"/>
       </w:pPr>
-      <w:bookmarkStart w:id="22" w:name="_Toc99437740"/>
-      <w:bookmarkStart w:id="23" w:name="_Toc15738"/>
+      <w:bookmarkStart w:id="22" w:name="_Toc15738"/>
+      <w:bookmarkStart w:id="23" w:name="_Toc99437740"/>
       <w:r>
         <w:t>Mục tiêu của đề tài</w:t>
       </w:r>
@@ -19661,8 +19661,8 @@
         <w:ind w:left="0" w:leftChars="0" w:firstLine="0" w:firstLineChars="0"/>
       </w:pPr>
       <w:bookmarkStart w:id="24" w:name="_Toc24521"/>
-      <w:bookmarkStart w:id="25" w:name="_Toc37615498"/>
-      <w:bookmarkStart w:id="26" w:name="_Toc34257697"/>
+      <w:bookmarkStart w:id="25" w:name="_Toc34257697"/>
+      <w:bookmarkStart w:id="26" w:name="_Toc37615498"/>
       <w:r>
         <w:t>Mục tiêu chung</w:t>
       </w:r>
@@ -19930,8 +19930,8 @@
         <w:bidi w:val="0"/>
         <w:ind w:left="0" w:leftChars="0" w:firstLine="0" w:firstLineChars="0"/>
       </w:pPr>
-      <w:bookmarkStart w:id="28" w:name="_Toc99437741"/>
-      <w:bookmarkStart w:id="29" w:name="_Toc3711"/>
+      <w:bookmarkStart w:id="28" w:name="_Toc3711"/>
+      <w:bookmarkStart w:id="29" w:name="_Toc99437741"/>
       <w:r>
         <w:t>Đối tượng, phạm vi nghiên cứu, cách tiếp cận và phương pháp nghiên cứu</w:t>
       </w:r>
@@ -20017,8 +20017,8 @@
         <w:bidi w:val="0"/>
         <w:ind w:left="0" w:leftChars="0" w:firstLine="0" w:firstLineChars="0"/>
       </w:pPr>
-      <w:bookmarkStart w:id="35" w:name="_Toc99437743"/>
-      <w:bookmarkStart w:id="36" w:name="_Toc12959"/>
+      <w:bookmarkStart w:id="35" w:name="_Toc12959"/>
+      <w:bookmarkStart w:id="36" w:name="_Toc99437743"/>
       <w:r>
         <w:t>Phạm vi nghiên cứu</w:t>
       </w:r>
@@ -20209,10 +20209,10 @@
         <w:bidi w:val="0"/>
         <w:ind w:left="0" w:leftChars="0" w:firstLine="0" w:firstLineChars="0"/>
       </w:pPr>
-      <w:bookmarkStart w:id="43" w:name="_Toc37615499"/>
+      <w:bookmarkStart w:id="43" w:name="_Toc34257702"/>
       <w:bookmarkStart w:id="44" w:name="_Toc9075"/>
-      <w:bookmarkStart w:id="45" w:name="_Toc99437745"/>
-      <w:bookmarkStart w:id="46" w:name="_Toc34257702"/>
+      <w:bookmarkStart w:id="45" w:name="_Toc37615499"/>
+      <w:bookmarkStart w:id="46" w:name="_Toc99437745"/>
       <w:r>
         <w:t>GIẢI PHÁP CÔNG NGHỆ</w:t>
       </w:r>
@@ -20333,8 +20333,8 @@
         <w:bidi w:val="0"/>
         <w:ind w:left="0" w:leftChars="0" w:firstLine="0" w:firstLineChars="0"/>
       </w:pPr>
-      <w:bookmarkStart w:id="52" w:name="_Toc18159"/>
-      <w:bookmarkStart w:id="53" w:name="_Toc99437747"/>
+      <w:bookmarkStart w:id="52" w:name="_Toc99437747"/>
+      <w:bookmarkStart w:id="53" w:name="_Toc18159"/>
       <w:r>
         <w:t>Công nghệ</w:t>
       </w:r>
@@ -21246,8 +21246,8 @@
         <w:bidi w:val="0"/>
         <w:ind w:left="0" w:leftChars="0" w:firstLine="0" w:firstLineChars="0"/>
       </w:pPr>
-      <w:bookmarkStart w:id="66" w:name="_Toc99436876"/>
-      <w:bookmarkStart w:id="67" w:name="_Toc26597"/>
+      <w:bookmarkStart w:id="66" w:name="_Toc26597"/>
+      <w:bookmarkStart w:id="67" w:name="_Toc99436876"/>
       <w:r>
         <w:t>Logo Firebase</w:t>
       </w:r>
@@ -22134,8 +22134,8 @@
       </w:pPr>
       <w:bookmarkStart w:id="77" w:name="_ihv636" w:colFirst="0" w:colLast="0"/>
       <w:bookmarkEnd w:id="77"/>
-      <w:bookmarkStart w:id="78" w:name="_Toc3992"/>
-      <w:bookmarkStart w:id="79" w:name="_Toc99436877"/>
+      <w:bookmarkStart w:id="78" w:name="_Toc99436877"/>
+      <w:bookmarkStart w:id="79" w:name="_Toc3992"/>
       <w:r>
         <w:t>Sơ đồ hệ thống</w:t>
       </w:r>
@@ -22150,9 +22150,9 @@
       </w:pPr>
       <w:bookmarkStart w:id="80" w:name="_3fwokq0" w:colFirst="0" w:colLast="0"/>
       <w:bookmarkEnd w:id="80"/>
-      <w:bookmarkStart w:id="81" w:name="_Toc34257716"/>
-      <w:bookmarkStart w:id="82" w:name="_Toc14345"/>
-      <w:bookmarkStart w:id="83" w:name="_Toc99437753"/>
+      <w:bookmarkStart w:id="81" w:name="_Toc14345"/>
+      <w:bookmarkStart w:id="82" w:name="_Toc99437753"/>
+      <w:bookmarkStart w:id="83" w:name="_Toc34257716"/>
       <w:bookmarkStart w:id="84" w:name="_Toc37615515"/>
       <w:r>
         <w:t>Thiết kế Usecase</w:t>
@@ -22171,8 +22171,8 @@
           <w:lang w:val="vi-VN"/>
         </w:rPr>
       </w:pPr>
-      <w:bookmarkStart w:id="85" w:name="_Toc37615516"/>
-      <w:bookmarkStart w:id="86" w:name="_Toc99437754"/>
+      <w:bookmarkStart w:id="85" w:name="_Toc99437754"/>
+      <w:bookmarkStart w:id="86" w:name="_Toc37615516"/>
       <w:bookmarkStart w:id="87" w:name="_Toc10901"/>
       <w:r>
         <w:rPr>
@@ -22204,8 +22204,8 @@
         <w:pStyle w:val="69"/>
         <w:bidi w:val="0"/>
       </w:pPr>
-      <w:bookmarkStart w:id="88" w:name="_Toc31418"/>
-      <w:bookmarkStart w:id="89" w:name="_Toc99436901"/>
+      <w:bookmarkStart w:id="88" w:name="_Toc99436901"/>
+      <w:bookmarkStart w:id="89" w:name="_Toc31418"/>
       <w:r>
         <w:t>Danh sách actor</w:t>
       </w:r>
@@ -22903,9 +22903,9 @@
         <w:bidi w:val="0"/>
         <w:ind w:left="0" w:leftChars="0" w:firstLine="0" w:firstLineChars="0"/>
       </w:pPr>
-      <w:bookmarkStart w:id="97" w:name="_Toc99437756"/>
-      <w:bookmarkStart w:id="98" w:name="_Toc20457"/>
-      <w:bookmarkStart w:id="99" w:name="_Toc37615518"/>
+      <w:bookmarkStart w:id="97" w:name="_Toc20457"/>
+      <w:bookmarkStart w:id="98" w:name="_Toc37615518"/>
+      <w:bookmarkStart w:id="99" w:name="_Toc99437756"/>
       <w:r>
         <w:t xml:space="preserve">Đặc tả </w:t>
       </w:r>
@@ -35493,8 +35493,8 @@
         <w:bidi w:val="0"/>
         <w:ind w:left="0" w:leftChars="0" w:firstLine="0" w:firstLineChars="0"/>
       </w:pPr>
-      <w:bookmarkStart w:id="109" w:name="_Toc89203246"/>
-      <w:bookmarkStart w:id="110" w:name="_Toc19833"/>
+      <w:bookmarkStart w:id="109" w:name="_Toc19833"/>
+      <w:bookmarkStart w:id="110" w:name="_Toc89203246"/>
       <w:r>
         <w:t>Đăng nhập</w:t>
       </w:r>
@@ -36529,6 +36529,12 @@
             <w:insideH w:val="single" w:color="auto" w:sz="4" w:space="0"/>
             <w:insideV w:val="single" w:color="auto" w:sz="4" w:space="0"/>
           </w:tblBorders>
+          <w:tblCellMar>
+            <w:top w:w="0" w:type="dxa"/>
+            <w:left w:w="108" w:type="dxa"/>
+            <w:bottom w:w="0" w:type="dxa"/>
+            <w:right w:w="108" w:type="dxa"/>
+          </w:tblCellMar>
         </w:tblPrEx>
         <w:tc>
           <w:tcPr>
@@ -38185,12 +38191,6 @@
             <w:insideH w:val="single" w:color="auto" w:sz="4" w:space="0"/>
             <w:insideV w:val="single" w:color="auto" w:sz="4" w:space="0"/>
           </w:tblBorders>
-          <w:tblCellMar>
-            <w:top w:w="0" w:type="dxa"/>
-            <w:left w:w="108" w:type="dxa"/>
-            <w:bottom w:w="0" w:type="dxa"/>
-            <w:right w:w="108" w:type="dxa"/>
-          </w:tblCellMar>
         </w:tblPrEx>
         <w:tc>
           <w:tcPr>
@@ -44401,12 +44401,6 @@
             <w:insideH w:val="single" w:color="auto" w:sz="4" w:space="0"/>
             <w:insideV w:val="single" w:color="auto" w:sz="4" w:space="0"/>
           </w:tblBorders>
-          <w:tblCellMar>
-            <w:top w:w="0" w:type="dxa"/>
-            <w:left w:w="108" w:type="dxa"/>
-            <w:bottom w:w="0" w:type="dxa"/>
-            <w:right w:w="108" w:type="dxa"/>
-          </w:tblCellMar>
         </w:tblPrEx>
         <w:tc>
           <w:tcPr>
@@ -44841,6 +44835,12 @@
             <w:insideH w:val="single" w:color="auto" w:sz="4" w:space="0"/>
             <w:insideV w:val="single" w:color="auto" w:sz="4" w:space="0"/>
           </w:tblBorders>
+          <w:tblCellMar>
+            <w:top w:w="0" w:type="dxa"/>
+            <w:left w:w="108" w:type="dxa"/>
+            <w:bottom w:w="0" w:type="dxa"/>
+            <w:right w:w="108" w:type="dxa"/>
+          </w:tblCellMar>
         </w:tblPrEx>
         <w:tc>
           <w:tcPr>
@@ -49070,11 +49070,15 @@
         <w:bidi w:val="0"/>
         <w:ind w:left="0" w:leftChars="0" w:firstLine="0" w:firstLineChars="0"/>
       </w:pPr>
-      <w:bookmarkStart w:id="215" w:name="_Toc21231"/>
-      <w:r>
-        <w:t>Ôn tập</w:t>
-      </w:r>
-      <w:bookmarkEnd w:id="215"/>
+      <w:r>
+        <w:rPr>
+          <w:rFonts w:hint="default"/>
+          <w:lang w:val="en-US"/>
+        </w:rPr>
+        <w:t>Lớp học</w:t>
+      </w:r>
+      <w:bookmarkStart w:id="261" w:name="_GoBack"/>
+      <w:bookmarkEnd w:id="261"/>
     </w:p>
     <w:p>
       <w:pPr>
@@ -49141,13 +49145,13 @@
         <w:bidi w:val="0"/>
         <w:ind w:left="0" w:leftChars="0" w:firstLine="0" w:firstLineChars="0"/>
       </w:pPr>
-      <w:bookmarkStart w:id="216" w:name="_h2xg59eul6uw" w:colFirst="0" w:colLast="0"/>
+      <w:bookmarkStart w:id="215" w:name="_h2xg59eul6uw" w:colFirst="0" w:colLast="0"/>
+      <w:bookmarkEnd w:id="215"/>
+      <w:bookmarkStart w:id="216" w:name="_Toc1219"/>
+      <w:r>
+        <w:t>Lớp học</w:t>
+      </w:r>
       <w:bookmarkEnd w:id="216"/>
-      <w:bookmarkStart w:id="217" w:name="_Toc1219"/>
-      <w:r>
-        <w:t>Lớp học</w:t>
-      </w:r>
-      <w:bookmarkEnd w:id="217"/>
     </w:p>
     <w:p>
       <w:pPr>
@@ -49158,11 +49162,11 @@
         </w:numPr>
         <w:jc w:val="left"/>
       </w:pPr>
-      <w:bookmarkStart w:id="218" w:name="_Toc24759"/>
+      <w:bookmarkStart w:id="217" w:name="_Toc24759"/>
       <w:r>
         <w:t>Giao diện này cho phép người dùng tìm lớp học hoặc tên giáo viên và hiển thị các danh sách lớp học hiện có.</w:t>
       </w:r>
-      <w:bookmarkEnd w:id="218"/>
+      <w:bookmarkEnd w:id="217"/>
     </w:p>
     <w:p>
       <w:pPr>
@@ -49170,13 +49174,13 @@
         <w:bidi w:val="0"/>
         <w:ind w:left="0" w:leftChars="0" w:firstLine="0" w:firstLineChars="0"/>
       </w:pPr>
-      <w:bookmarkStart w:id="219" w:name="_c0bq86ruv6hj" w:colFirst="0" w:colLast="0"/>
+      <w:bookmarkStart w:id="218" w:name="_c0bq86ruv6hj" w:colFirst="0" w:colLast="0"/>
+      <w:bookmarkEnd w:id="218"/>
+      <w:bookmarkStart w:id="219" w:name="_Toc32522"/>
+      <w:r>
+        <w:t>Về chúng tôi</w:t>
+      </w:r>
       <w:bookmarkEnd w:id="219"/>
-      <w:bookmarkStart w:id="220" w:name="_Toc32522"/>
-      <w:r>
-        <w:t>Về chúng tôi</w:t>
-      </w:r>
-      <w:bookmarkEnd w:id="220"/>
     </w:p>
     <w:p>
       <w:pPr>
@@ -49292,21 +49296,21 @@
         <w:bidi w:val="0"/>
         <w:ind w:left="0" w:leftChars="0" w:firstLine="0" w:firstLineChars="0"/>
       </w:pPr>
-      <w:bookmarkStart w:id="221" w:name="_c0bojqkpg52b" w:colFirst="0" w:colLast="0"/>
+      <w:bookmarkStart w:id="220" w:name="_c0bojqkpg52b" w:colFirst="0" w:colLast="0"/>
+      <w:bookmarkEnd w:id="220"/>
+      <w:bookmarkStart w:id="221" w:name="_Toc10846"/>
+      <w:r>
+        <w:t>Về chúng tôi</w:t>
+      </w:r>
       <w:bookmarkEnd w:id="221"/>
-      <w:bookmarkStart w:id="222" w:name="_Toc10846"/>
-      <w:r>
-        <w:t>Về chúng tôi</w:t>
-      </w:r>
-      <w:bookmarkEnd w:id="222"/>
     </w:p>
     <w:p>
       <w:pPr>
         <w:pStyle w:val="46"/>
         <w:bidi w:val="0"/>
       </w:pPr>
-      <w:bookmarkStart w:id="223" w:name="_m2147gfhpiua" w:colFirst="0" w:colLast="0"/>
-      <w:bookmarkEnd w:id="223"/>
+      <w:bookmarkStart w:id="222" w:name="_m2147gfhpiua" w:colFirst="0" w:colLast="0"/>
+      <w:bookmarkEnd w:id="222"/>
       <w:r>
         <w:t>Giới thiệu ngắn gọn về nền tảng P2N về tầm nhìn, sứ mệnh và giá trị cốt lõi của hệ thống. Hiển thị thông tin về P2N</w:t>
       </w:r>
@@ -49317,11 +49321,11 @@
         <w:bidi w:val="0"/>
         <w:ind w:left="0" w:leftChars="0" w:firstLine="0" w:firstLineChars="0"/>
       </w:pPr>
-      <w:bookmarkStart w:id="224" w:name="_Toc18690"/>
+      <w:bookmarkStart w:id="223" w:name="_Toc18690"/>
       <w:r>
         <w:t>Liên hệ</w:t>
       </w:r>
-      <w:bookmarkEnd w:id="224"/>
+      <w:bookmarkEnd w:id="223"/>
     </w:p>
     <w:p>
       <w:pPr>
@@ -49384,13 +49388,13 @@
         <w:bidi w:val="0"/>
         <w:ind w:left="0" w:leftChars="0" w:firstLine="0" w:firstLineChars="0"/>
       </w:pPr>
-      <w:bookmarkStart w:id="225" w:name="_95zas3uybitn" w:colFirst="0" w:colLast="0"/>
+      <w:bookmarkStart w:id="224" w:name="_95zas3uybitn" w:colFirst="0" w:colLast="0"/>
+      <w:bookmarkEnd w:id="224"/>
+      <w:bookmarkStart w:id="225" w:name="_Toc13588"/>
+      <w:r>
+        <w:t>Liên hệ</w:t>
+      </w:r>
       <w:bookmarkEnd w:id="225"/>
-      <w:bookmarkStart w:id="226" w:name="_Toc13588"/>
-      <w:r>
-        <w:t>Liên hệ</w:t>
-      </w:r>
-      <w:bookmarkEnd w:id="226"/>
     </w:p>
     <w:p>
       <w:pPr>
@@ -49401,11 +49405,11 @@
         </w:numPr>
         <w:jc w:val="left"/>
       </w:pPr>
-      <w:bookmarkStart w:id="227" w:name="_Toc7526"/>
+      <w:bookmarkStart w:id="226" w:name="_Toc7526"/>
       <w:r>
         <w:t>Hiển thị thông tin liên hệ của P2N như mail, facebook và địa chỉ cho người dùng. Có sẵn form tin nhắn để liên hệ nhanh với đội ngủ P2N.</w:t>
       </w:r>
-      <w:bookmarkEnd w:id="227"/>
+      <w:bookmarkEnd w:id="226"/>
     </w:p>
     <w:p>
       <w:pPr>
@@ -49413,13 +49417,13 @@
         <w:bidi w:val="0"/>
         <w:ind w:left="0" w:leftChars="0" w:firstLine="0" w:firstLineChars="0"/>
       </w:pPr>
-      <w:bookmarkStart w:id="228" w:name="_lnzxlk72b01e" w:colFirst="0" w:colLast="0"/>
+      <w:bookmarkStart w:id="227" w:name="_lnzxlk72b01e" w:colFirst="0" w:colLast="0"/>
+      <w:bookmarkEnd w:id="227"/>
+      <w:bookmarkStart w:id="228" w:name="_Toc12274"/>
+      <w:r>
+        <w:t>Quản lý đề thi</w:t>
+      </w:r>
       <w:bookmarkEnd w:id="228"/>
-      <w:bookmarkStart w:id="229" w:name="_Toc12274"/>
-      <w:r>
-        <w:t>Quản lý đề thi</w:t>
-      </w:r>
-      <w:bookmarkEnd w:id="229"/>
     </w:p>
     <w:p>
       <w:pPr>
@@ -49486,13 +49490,13 @@
         <w:bidi w:val="0"/>
         <w:ind w:left="0" w:leftChars="0" w:firstLine="0" w:firstLineChars="0"/>
       </w:pPr>
-      <w:bookmarkStart w:id="230" w:name="_1v52ptqbqn3g" w:colFirst="0" w:colLast="0"/>
+      <w:bookmarkStart w:id="229" w:name="_1v52ptqbqn3g" w:colFirst="0" w:colLast="0"/>
+      <w:bookmarkEnd w:id="229"/>
+      <w:bookmarkStart w:id="230" w:name="_Toc19651"/>
+      <w:r>
+        <w:t>Quản lý đề thi</w:t>
+      </w:r>
       <w:bookmarkEnd w:id="230"/>
-      <w:bookmarkStart w:id="231" w:name="_Toc19651"/>
-      <w:r>
-        <w:t>Quản lý đề thi</w:t>
-      </w:r>
-      <w:bookmarkEnd w:id="231"/>
     </w:p>
     <w:p>
       <w:pPr>
@@ -49533,13 +49537,13 @@
         <w:bidi w:val="0"/>
         <w:ind w:left="0" w:leftChars="0" w:firstLine="0" w:firstLineChars="0"/>
       </w:pPr>
-      <w:bookmarkStart w:id="232" w:name="_3c7sp9rr0x2t" w:colFirst="0" w:colLast="0"/>
+      <w:bookmarkStart w:id="231" w:name="_3c7sp9rr0x2t" w:colFirst="0" w:colLast="0"/>
+      <w:bookmarkEnd w:id="231"/>
+      <w:bookmarkStart w:id="232" w:name="_Toc23948"/>
+      <w:r>
+        <w:t>Quản lý lớp học</w:t>
+      </w:r>
       <w:bookmarkEnd w:id="232"/>
-      <w:bookmarkStart w:id="233" w:name="_Toc23948"/>
-      <w:r>
-        <w:t>Quản lý lớp học</w:t>
-      </w:r>
-      <w:bookmarkEnd w:id="233"/>
     </w:p>
     <w:p>
       <w:pPr>
@@ -49602,13 +49606,13 @@
         <w:bidi w:val="0"/>
         <w:ind w:left="0" w:leftChars="0" w:firstLine="0" w:firstLineChars="0"/>
       </w:pPr>
-      <w:bookmarkStart w:id="234" w:name="_c529gb4amwpx" w:colFirst="0" w:colLast="0"/>
+      <w:bookmarkStart w:id="233" w:name="_c529gb4amwpx" w:colFirst="0" w:colLast="0"/>
+      <w:bookmarkEnd w:id="233"/>
+      <w:bookmarkStart w:id="234" w:name="_Toc16549"/>
+      <w:r>
+        <w:t>Quản lý lớp học</w:t>
+      </w:r>
       <w:bookmarkEnd w:id="234"/>
-      <w:bookmarkStart w:id="235" w:name="_Toc16549"/>
-      <w:r>
-        <w:t>Quản lý lớp học</w:t>
-      </w:r>
-      <w:bookmarkEnd w:id="235"/>
     </w:p>
     <w:p>
       <w:pPr>
@@ -49624,39 +49628,37 @@
         <w:pStyle w:val="73"/>
         <w:jc w:val="center"/>
       </w:pPr>
-      <w:bookmarkStart w:id="262" w:name="_GoBack"/>
-      <w:bookmarkStart w:id="236" w:name="_Toc23215"/>
+      <w:bookmarkStart w:id="235" w:name="_Toc23215"/>
       <w:r>
         <w:rPr>
           <w:b w:val="0"/>
         </w:rPr>
         <w:br w:type="column"/>
       </w:r>
-      <w:bookmarkStart w:id="237" w:name="_Toc99437760"/>
+      <w:bookmarkStart w:id="236" w:name="_Toc99437760"/>
       <w:r>
         <w:t>KẾT LUẬN</w:t>
       </w:r>
       <w:bookmarkEnd w:id="94"/>
       <w:bookmarkEnd w:id="171"/>
+      <w:bookmarkEnd w:id="235"/>
       <w:bookmarkEnd w:id="236"/>
+    </w:p>
+    <w:p>
+      <w:pPr>
+        <w:pStyle w:val="75"/>
+      </w:pPr>
+      <w:bookmarkStart w:id="237" w:name="_j8sehv" w:colFirst="0" w:colLast="0"/>
       <w:bookmarkEnd w:id="237"/>
-    </w:p>
-    <w:bookmarkEnd w:id="262"/>
-    <w:p>
-      <w:pPr>
-        <w:pStyle w:val="75"/>
-      </w:pPr>
-      <w:bookmarkStart w:id="238" w:name="_j8sehv" w:colFirst="0" w:colLast="0"/>
+      <w:bookmarkStart w:id="238" w:name="_Toc99437761"/>
+      <w:bookmarkStart w:id="239" w:name="_Toc2524"/>
+      <w:bookmarkStart w:id="240" w:name="_Toc34257802"/>
+      <w:bookmarkStart w:id="241" w:name="_Toc37615540"/>
+      <w:r>
+        <w:t>1. Kết quả đạt được</w:t>
+      </w:r>
       <w:bookmarkEnd w:id="238"/>
-      <w:bookmarkStart w:id="239" w:name="_Toc99437761"/>
-      <w:bookmarkStart w:id="240" w:name="_Toc2524"/>
-      <w:bookmarkStart w:id="241" w:name="_Toc34257802"/>
-      <w:bookmarkStart w:id="242" w:name="_Toc37615540"/>
-      <w:r>
-        <w:t>1. Kết quả đạt được</w:t>
-      </w:r>
       <w:bookmarkEnd w:id="239"/>
-      <w:bookmarkEnd w:id="240"/>
     </w:p>
     <w:p>
       <w:pPr>
@@ -49958,18 +49960,18 @@
       <w:pPr>
         <w:pStyle w:val="75"/>
       </w:pPr>
-      <w:bookmarkStart w:id="243" w:name="_Toc99437762"/>
-      <w:bookmarkStart w:id="244" w:name="_Toc8003"/>
+      <w:bookmarkStart w:id="242" w:name="_Toc99437762"/>
+      <w:bookmarkStart w:id="243" w:name="_Toc8003"/>
       <w:r>
         <w:t xml:space="preserve">2. </w:t>
       </w:r>
+      <w:bookmarkEnd w:id="240"/>
       <w:bookmarkEnd w:id="241"/>
+      <w:r>
+        <w:t>Đánh giá đề tài</w:t>
+      </w:r>
       <w:bookmarkEnd w:id="242"/>
-      <w:r>
-        <w:t>Đánh giá đề tài</w:t>
-      </w:r>
       <w:bookmarkEnd w:id="243"/>
-      <w:bookmarkEnd w:id="244"/>
     </w:p>
     <w:p>
       <w:pPr>
@@ -50041,21 +50043,21 @@
           <w:rFonts w:eastAsia="Times New Roman"/>
         </w:rPr>
       </w:pPr>
-      <w:bookmarkStart w:id="245" w:name="_1idq7dh" w:colFirst="0" w:colLast="0"/>
+      <w:bookmarkStart w:id="244" w:name="_1idq7dh" w:colFirst="0" w:colLast="0"/>
+      <w:bookmarkEnd w:id="244"/>
+      <w:bookmarkStart w:id="245" w:name="_Toc37615542"/>
+      <w:bookmarkStart w:id="246" w:name="_Toc34257804"/>
+      <w:bookmarkStart w:id="247" w:name="_Toc99437763"/>
+      <w:bookmarkStart w:id="248" w:name="_Toc29236"/>
+      <w:r>
+        <w:t>4. Hướng phát triển của đề tài</w:t>
+      </w:r>
       <w:bookmarkEnd w:id="245"/>
-      <w:bookmarkStart w:id="246" w:name="_Toc37615542"/>
-      <w:bookmarkStart w:id="247" w:name="_Toc34257804"/>
-      <w:bookmarkStart w:id="248" w:name="_Toc99437763"/>
-      <w:bookmarkStart w:id="249" w:name="_Toc29236"/>
-      <w:r>
-        <w:t>4. Hướng phát triển của đề tài</w:t>
-      </w:r>
       <w:bookmarkEnd w:id="246"/>
       <w:bookmarkEnd w:id="247"/>
       <w:bookmarkEnd w:id="248"/>
+      <w:bookmarkStart w:id="249" w:name="_42ddq1a" w:colFirst="0" w:colLast="0"/>
       <w:bookmarkEnd w:id="249"/>
-      <w:bookmarkStart w:id="250" w:name="_42ddq1a" w:colFirst="0" w:colLast="0"/>
-      <w:bookmarkEnd w:id="250"/>
     </w:p>
     <w:p>
       <w:pPr>
@@ -50133,19 +50135,19 @@
       <w:pPr>
         <w:pStyle w:val="73"/>
       </w:pPr>
-      <w:bookmarkStart w:id="251" w:name="_2hio093" w:colFirst="0" w:colLast="0"/>
+      <w:bookmarkStart w:id="250" w:name="_2hio093" w:colFirst="0" w:colLast="0"/>
+      <w:bookmarkEnd w:id="250"/>
+      <w:bookmarkStart w:id="251" w:name="_Toc99437764"/>
+      <w:bookmarkStart w:id="252" w:name="_Toc3107"/>
+      <w:bookmarkStart w:id="253" w:name="_Toc37615543"/>
+      <w:bookmarkStart w:id="254" w:name="_Toc34257805"/>
+      <w:r>
+        <w:t>TÀI LIỆU THAM KHẢO</w:t>
+      </w:r>
       <w:bookmarkEnd w:id="251"/>
-      <w:bookmarkStart w:id="252" w:name="_Toc99437764"/>
-      <w:bookmarkStart w:id="253" w:name="_Toc3107"/>
-      <w:bookmarkStart w:id="254" w:name="_Toc34257805"/>
-      <w:bookmarkStart w:id="255" w:name="_Toc37615543"/>
-      <w:r>
-        <w:t>TÀI LIỆU THAM KHẢO</w:t>
-      </w:r>
       <w:bookmarkEnd w:id="252"/>
       <w:bookmarkEnd w:id="253"/>
       <w:bookmarkEnd w:id="254"/>
-      <w:bookmarkEnd w:id="255"/>
     </w:p>
     <w:p>
       <w:pPr>
@@ -50154,18 +50156,18 @@
           <w:rStyle w:val="21"/>
         </w:rPr>
       </w:pPr>
-      <w:bookmarkStart w:id="256" w:name="_Toc68848913"/>
-      <w:bookmarkStart w:id="257" w:name="_Toc99437765"/>
-      <w:bookmarkStart w:id="258" w:name="_Toc89203260"/>
+      <w:bookmarkStart w:id="255" w:name="_Toc89203260"/>
+      <w:bookmarkStart w:id="256" w:name="_Toc99437765"/>
+      <w:bookmarkStart w:id="257" w:name="_Toc68848913"/>
       <w:r>
         <w:rPr>
           <w:rStyle w:val="21"/>
         </w:rPr>
         <w:t>1. Tài liệu sách</w:t>
       </w:r>
+      <w:bookmarkEnd w:id="255"/>
       <w:bookmarkEnd w:id="256"/>
       <w:bookmarkEnd w:id="257"/>
-      <w:bookmarkEnd w:id="258"/>
     </w:p>
     <w:p>
       <w:pPr>
@@ -50176,9 +50178,9 @@
         </w:numPr>
         <w:ind w:firstLine="8"/>
       </w:pPr>
-      <w:bookmarkStart w:id="259" w:name="_Toc89203261"/>
-      <w:bookmarkStart w:id="260" w:name="_Toc99437766"/>
-      <w:bookmarkStart w:id="261" w:name="_Toc68848914"/>
+      <w:bookmarkStart w:id="258" w:name="_Toc99437766"/>
+      <w:bookmarkStart w:id="259" w:name="_Toc68848914"/>
+      <w:bookmarkStart w:id="260" w:name="_Toc89203261"/>
       <w:r>
         <w:t xml:space="preserve"> Joe Morgan (2021) How To Code in React.js eBook</w:t>
       </w:r>
@@ -50212,9 +50214,9 @@
         </w:rPr>
         <w:t>2. Tài liệu web</w:t>
       </w:r>
+      <w:bookmarkEnd w:id="258"/>
       <w:bookmarkEnd w:id="259"/>
       <w:bookmarkEnd w:id="260"/>
-      <w:bookmarkEnd w:id="261"/>
     </w:p>
     <w:p>
       <w:pPr>
@@ -56722,7 +56724,7 @@
     <w:lsdException w:uiPriority="99" w:name="envelope address"/>
     <w:lsdException w:uiPriority="99" w:name="envelope return"/>
     <w:lsdException w:uiPriority="99" w:name="footnote reference"/>
-    <w:lsdException w:uiPriority="99" w:name="annotation reference"/>
+    <w:lsdException w:qFormat="1" w:uiPriority="99" w:name="annotation reference"/>
     <w:lsdException w:uiPriority="99" w:name="line number"/>
     <w:lsdException w:uiPriority="99" w:name="page number"/>
     <w:lsdException w:qFormat="1" w:uiPriority="99" w:name="endnote reference"/>
@@ -56748,7 +56750,7 @@
     <w:lsdException w:qFormat="1" w:unhideWhenUsed="0" w:uiPriority="10" w:semiHidden="0" w:name="Title"/>
     <w:lsdException w:uiPriority="99" w:name="Closing"/>
     <w:lsdException w:uiPriority="99" w:name="Signature"/>
-    <w:lsdException w:uiPriority="1" w:semiHidden="0" w:name="Default Paragraph Font"/>
+    <w:lsdException w:qFormat="1" w:uiPriority="1" w:semiHidden="0" w:name="Default Paragraph Font"/>
     <w:lsdException w:uiPriority="99" w:name="Body Text"/>
     <w:lsdException w:uiPriority="99" w:name="Body Text Indent"/>
     <w:lsdException w:uiPriority="99" w:name="List Continue"/>
@@ -57088,6 +57090,7 @@
   <w:style w:type="character" w:default="1" w:styleId="8">
     <w:name w:val="Default Paragraph Font"/>
     <w:unhideWhenUsed/>
+    <w:qFormat/>
     <w:uiPriority w:val="1"/>
   </w:style>
   <w:style w:type="table" w:default="1" w:styleId="9">
@@ -57133,6 +57136,7 @@
     <w:basedOn w:val="8"/>
     <w:semiHidden/>
     <w:unhideWhenUsed/>
+    <w:qFormat/>
     <w:uiPriority w:val="99"/>
     <w:rPr>
       <w:sz w:val="16"/>

</xml_diff>